<commit_message>
patient instuction correct & in correct way converted to detail. point 20
</commit_message>
<xml_diff>
--- a/changes_01.docx
+++ b/changes_01.docx
@@ -24,7 +24,15 @@
       </w:r>
       <w:r>
         <w:br/>
-        <w:t>On selecting Laminectomy or any other option should load last saved data. Its currently working but will be changed when type further detail convert to multiseleced.</w:t>
+        <w:t xml:space="preserve">On selecting Laminectomy or any other option should load last saved data. Its currently working but will be changed when type further detail convert to </w:t>
+      </w:r>
+      <w:proofErr w:type="spellStart"/>
+      <w:r>
+        <w:t>multiseleced</w:t>
+      </w:r>
+      <w:proofErr w:type="spellEnd"/>
+      <w:r>
+        <w:t>.</w:t>
       </w:r>
       <w:r>
         <w:br/>
@@ -132,7 +140,15 @@
         </w:numPr>
       </w:pPr>
       <w:r>
-        <w:t>Need to change Date format to dd/mm/yyyy all over the application.</w:t>
+        <w:t>Need to change Date format to dd/mm/</w:t>
+      </w:r>
+      <w:proofErr w:type="spellStart"/>
+      <w:r>
+        <w:t>yyyy</w:t>
+      </w:r>
+      <w:proofErr w:type="spellEnd"/>
+      <w:r>
+        <w:t xml:space="preserve"> all over the application.</w:t>
       </w:r>
       <w:r>
         <w:br/>
@@ -392,7 +408,15 @@
         <w:br/>
       </w:r>
       <w:r>
-        <w:t>FABER (Negative(Default),Positive)</w:t>
+        <w:t>FABER (</w:t>
+      </w:r>
+      <w:proofErr w:type="gramStart"/>
+      <w:r>
+        <w:t>Negative(</w:t>
+      </w:r>
+      <w:proofErr w:type="gramEnd"/>
+      <w:r>
+        <w:t>Default),Positive)</w:t>
       </w:r>
       <w:r>
         <w:br/>
@@ -576,7 +600,23 @@
         </w:numPr>
       </w:pPr>
       <w:r>
-        <w:t>If same medicine added in multiple time then it will shown one time but detail should be shown row by row.</w:t>
+        <w:t xml:space="preserve">If same medicine added in multiple </w:t>
+      </w:r>
+      <w:proofErr w:type="gramStart"/>
+      <w:r>
+        <w:t>time</w:t>
+      </w:r>
+      <w:proofErr w:type="gramEnd"/>
+      <w:r>
+        <w:t xml:space="preserve"> then it will </w:t>
+      </w:r>
+      <w:proofErr w:type="spellStart"/>
+      <w:r>
+        <w:t>shown</w:t>
+      </w:r>
+      <w:proofErr w:type="spellEnd"/>
+      <w:r>
+        <w:t xml:space="preserve"> one time but detail should be shown row by row.</w:t>
       </w:r>
       <w:r>
         <w:br/>
@@ -597,7 +637,15 @@
         <w:t>Morning/Afternoon/Night</w:t>
       </w:r>
       <w:r>
-        <w:t xml:space="preserve"> selected then only more detail should be shown in the print.</w:t>
+        <w:t xml:space="preserve"> </w:t>
+      </w:r>
+      <w:proofErr w:type="gramStart"/>
+      <w:r>
+        <w:t>selected</w:t>
+      </w:r>
+      <w:proofErr w:type="gramEnd"/>
+      <w:r>
+        <w:t xml:space="preserve"> then only more detail should be shown in the print.</w:t>
       </w:r>
       <w:r>
         <w:br/>
@@ -618,7 +666,15 @@
         <w:t>contain</w:t>
       </w:r>
       <w:r>
-        <w:t xml:space="preserve"> two option (IV,IM).</w:t>
+        <w:t xml:space="preserve"> two option (</w:t>
+      </w:r>
+      <w:proofErr w:type="gramStart"/>
+      <w:r>
+        <w:t>IV,IM</w:t>
+      </w:r>
+      <w:proofErr w:type="gramEnd"/>
+      <w:r>
+        <w:t>).</w:t>
       </w:r>
       <w:r>
         <w:br/>
@@ -734,7 +790,31 @@
         </w:numPr>
       </w:pPr>
       <w:r>
-        <w:t>On pressing Ctrl+P prescription should be print automatically and if Ctrl+I pressed only the investigation and INJ type medicine will be print on themal printer.</w:t>
+        <w:t xml:space="preserve">On pressing </w:t>
+      </w:r>
+      <w:proofErr w:type="spellStart"/>
+      <w:r>
+        <w:t>Ctrl+P</w:t>
+      </w:r>
+      <w:proofErr w:type="spellEnd"/>
+      <w:r>
+        <w:t xml:space="preserve"> prescription should be print automatically and if </w:t>
+      </w:r>
+      <w:proofErr w:type="spellStart"/>
+      <w:r>
+        <w:t>Ctrl+I</w:t>
+      </w:r>
+      <w:proofErr w:type="spellEnd"/>
+      <w:r>
+        <w:t xml:space="preserve"> pressed only the investigation and INJ type medicine will be print on </w:t>
+      </w:r>
+      <w:proofErr w:type="spellStart"/>
+      <w:r>
+        <w:t>themal</w:t>
+      </w:r>
+      <w:proofErr w:type="spellEnd"/>
+      <w:r>
+        <w:t xml:space="preserve"> printer.</w:t>
       </w:r>
       <w:r>
         <w:br/>
@@ -749,7 +829,15 @@
         </w:numPr>
       </w:pPr>
       <w:r>
-        <w:t>Add printable field while adding investigation and medicine. And they will not be shown in Ctrl+P print page.</w:t>
+        <w:t xml:space="preserve">Add printable field while adding investigation and medicine. And they will not be shown in </w:t>
+      </w:r>
+      <w:proofErr w:type="spellStart"/>
+      <w:r>
+        <w:t>Ctrl+P</w:t>
+      </w:r>
+      <w:proofErr w:type="spellEnd"/>
+      <w:r>
+        <w:t xml:space="preserve"> print page.</w:t>
       </w:r>
       <w:r>
         <w:br/>
@@ -854,13 +942,22 @@
         </w:numPr>
       </w:pPr>
       <w:r>
+        <w:rPr>
+          <w:highlight w:val="green"/>
+        </w:rPr>
         <w:lastRenderedPageBreak/>
         <w:t>Remove Correct</w:t>
       </w:r>
       <w:r>
+        <w:rPr>
+          <w:highlight w:val="green"/>
+        </w:rPr>
         <w:t xml:space="preserve"> </w:t>
       </w:r>
       <w:r>
+        <w:rPr>
+          <w:highlight w:val="green"/>
+        </w:rPr>
         <w:t>way and incorrect way from overall application. And convert them with single Details fields.</w:t>
       </w:r>
       <w:r>
@@ -919,28 +1016,27 @@
         </w:numPr>
       </w:pPr>
       <w:r>
-        <w:t xml:space="preserve">Need to attach </w:t>
-      </w:r>
-      <w:r>
-        <w:t>Complaint</w:t>
-      </w:r>
-      <w:r>
-        <w:t>,</w:t>
-      </w:r>
-      <w:r>
-        <w:t xml:space="preserve"> </w:t>
-      </w:r>
-      <w:r>
-        <w:t>Investigation</w:t>
+        <w:t>Need to attach Complaint,</w:t>
+      </w:r>
+      <w:r>
+        <w:t xml:space="preserve"> Investigation</w:t>
       </w:r>
       <w:r>
         <w:t xml:space="preserve">, Plan and </w:t>
       </w:r>
       <w:r>
-        <w:t>Rehabilitation Aids</w:t>
-      </w:r>
-      <w:r>
-        <w:t xml:space="preserve">  with diagnoses just like we attached medicine and </w:t>
+        <w:t xml:space="preserve">Rehabilitation </w:t>
+      </w:r>
+      <w:proofErr w:type="gramStart"/>
+      <w:r>
+        <w:t>Aids</w:t>
+      </w:r>
+      <w:r>
+        <w:t xml:space="preserve">  with</w:t>
+      </w:r>
+      <w:proofErr w:type="gramEnd"/>
+      <w:r>
+        <w:t xml:space="preserve"> diagnoses just like we attached medicine and </w:t>
       </w:r>
       <w:r>
         <w:t>Patient Instructions</w:t>
@@ -949,6 +1045,9 @@
         <w:br/>
       </w:r>
       <w:r>
+        <w:rPr>
+          <w:noProof/>
+        </w:rPr>
         <w:drawing>
           <wp:inline distT="0" distB="0" distL="0" distR="0" wp14:anchorId="237CC5A2" wp14:editId="6559D1E4">
             <wp:extent cx="5731510" cy="3032760"/>

</xml_diff>

<commit_message>
add mode medicine type. Point 15
</commit_message>
<xml_diff>
--- a/changes_01.docx
+++ b/changes_01.docx
@@ -732,21 +732,36 @@
         </w:numPr>
       </w:pPr>
       <w:r>
+        <w:rPr>
+          <w:highlight w:val="green"/>
+        </w:rPr>
         <w:t>Add more options in medicine details.</w:t>
       </w:r>
       <w:r>
+        <w:rPr>
+          <w:highlight w:val="green"/>
+        </w:rPr>
         <w:br/>
         <w:t>DROPS</w:t>
       </w:r>
       <w:r>
+        <w:rPr>
+          <w:highlight w:val="green"/>
+        </w:rPr>
         <w:br/>
         <w:t>GEL</w:t>
       </w:r>
       <w:r>
+        <w:rPr>
+          <w:highlight w:val="green"/>
+        </w:rPr>
         <w:br/>
         <w:t>OINT</w:t>
       </w:r>
       <w:r>
+        <w:rPr>
+          <w:highlight w:val="green"/>
+        </w:rPr>
         <w:br/>
         <w:t>LOTION</w:t>
       </w:r>

</xml_diff>

<commit_message>
date format changes. Point 02
</commit_message>
<xml_diff>
--- a/changes_01.docx
+++ b/changes_01.docx
@@ -140,14 +140,23 @@
         </w:numPr>
       </w:pPr>
       <w:r>
+        <w:rPr>
+          <w:highlight w:val="green"/>
+        </w:rPr>
         <w:t>Need to change Date format to dd/mm/</w:t>
       </w:r>
       <w:proofErr w:type="spellStart"/>
       <w:r>
+        <w:rPr>
+          <w:highlight w:val="green"/>
+        </w:rPr>
         <w:t>yyyy</w:t>
       </w:r>
       <w:proofErr w:type="spellEnd"/>
       <w:r>
+        <w:rPr>
+          <w:highlight w:val="green"/>
+        </w:rPr>
         <w:t xml:space="preserve"> all over the application.</w:t>
       </w:r>
       <w:r>
@@ -163,62 +172,59 @@
         </w:numPr>
       </w:pPr>
       <w:r>
+        <w:rPr>
+          <w:highlight w:val="green"/>
+        </w:rPr>
         <w:t>Move Exam Finding right after Patient Detail. The new order will be like</w:t>
       </w:r>
       <w:r>
-        <w:br/>
-        <w:t xml:space="preserve">1. </w:t>
-      </w:r>
-      <w:r>
-        <w:t>Patient Details</w:t>
-      </w:r>
-      <w:r>
-        <w:br/>
-        <w:t xml:space="preserve">2. </w:t>
-      </w:r>
-      <w:r>
-        <w:t>EXAM FINDINGS</w:t>
-      </w:r>
-      <w:r>
-        <w:br/>
-        <w:t xml:space="preserve">3. </w:t>
-      </w:r>
-      <w:r>
-        <w:t xml:space="preserve">Diagnosis - Investigation </w:t>
-      </w:r>
-      <w:r>
-        <w:t>–</w:t>
-      </w:r>
-      <w:r>
-        <w:t xml:space="preserve"> Plan</w:t>
-      </w:r>
-      <w:r>
-        <w:br/>
-        <w:t xml:space="preserve">4. </w:t>
-      </w:r>
-      <w:r>
-        <w:t>Chief Complaint</w:t>
-      </w:r>
-      <w:r>
-        <w:br/>
-        <w:t xml:space="preserve">5. </w:t>
-      </w:r>
-      <w:r>
-        <w:t>Medicine</w:t>
-      </w:r>
-      <w:r>
-        <w:br/>
-        <w:t xml:space="preserve">6. </w:t>
-      </w:r>
-      <w:r>
-        <w:t>Rehabilitation Aids</w:t>
-      </w:r>
-      <w:r>
-        <w:br/>
-        <w:t xml:space="preserve">7. </w:t>
-      </w:r>
-      <w:r>
-        <w:t>Patient Instructions</w:t>
+        <w:rPr>
+          <w:highlight w:val="green"/>
+        </w:rPr>
+        <w:br/>
+        <w:t>1. Patient Details</w:t>
+      </w:r>
+      <w:r>
+        <w:rPr>
+          <w:highlight w:val="green"/>
+        </w:rPr>
+        <w:br/>
+        <w:t>2. EXAM FINDINGS</w:t>
+      </w:r>
+      <w:r>
+        <w:rPr>
+          <w:highlight w:val="green"/>
+        </w:rPr>
+        <w:br/>
+        <w:t>3. Diagnosis - Investigation – Plan</w:t>
+      </w:r>
+      <w:r>
+        <w:rPr>
+          <w:highlight w:val="green"/>
+        </w:rPr>
+        <w:br/>
+        <w:t>4. Chief Complaint</w:t>
+      </w:r>
+      <w:r>
+        <w:rPr>
+          <w:highlight w:val="green"/>
+        </w:rPr>
+        <w:br/>
+        <w:t>5. Medicine</w:t>
+      </w:r>
+      <w:r>
+        <w:rPr>
+          <w:highlight w:val="green"/>
+        </w:rPr>
+        <w:br/>
+        <w:t>6. Rehabilitation Aids</w:t>
+      </w:r>
+      <w:r>
+        <w:rPr>
+          <w:highlight w:val="green"/>
+        </w:rPr>
+        <w:br/>
+        <w:t>7. Patient Instructions</w:t>
       </w:r>
       <w:r>
         <w:br/>

</xml_diff>